<commit_message>
version 1 of t1p2
</commit_message>
<xml_diff>
--- a/t1p1/result.docx
+++ b/t1p1/result.docx
@@ -3,11 +3,18 @@
 <w:document xmlns:wpc="http://schemas.microsoft.com/office/word/2010/wordprocessingCanvas" xmlns:cx="http://schemas.microsoft.com/office/drawing/2014/chartex" xmlns:cx1="http://schemas.microsoft.com/office/drawing/2015/9/8/chartex" xmlns:cx2="http://schemas.microsoft.com/office/drawing/2015/10/21/chartex" xmlns:cx3="http://schemas.microsoft.com/office/drawing/2016/5/9/chartex" xmlns:cx4="http://schemas.microsoft.com/office/drawing/2016/5/10/chartex" xmlns:cx5="http://schemas.microsoft.com/office/drawing/2016/5/11/chartex" xmlns:cx6="http://schemas.microsoft.com/office/drawing/2016/5/12/chartex" xmlns:cx7="http://schemas.microsoft.com/office/drawing/2016/5/13/chartex" xmlns:cx8="http://schemas.microsoft.com/office/drawing/2016/5/14/chartex" xmlns:mc="http://schemas.openxmlformats.org/markup-compatibility/2006" xmlns:aink="http://schemas.microsoft.com/office/drawing/2016/ink" xmlns:am3d="http://schemas.microsoft.com/office/drawing/2017/model3d" xmlns:o="urn:schemas-microsoft-com:office:office" xmlns:r="http://schemas.openxmlformats.org/officeDocument/2006/relationships" xmlns:m="http://schemas.openxmlformats.org/officeDocument/2006/math" xmlns:v="urn:schemas-microsoft-com:vml" xmlns:wp14="http://schemas.microsoft.com/office/word/2010/wordprocessingDrawing" xmlns:wp="http://schemas.openxmlformats.org/drawingml/2006/wordprocessingDrawing" xmlns:w10="urn:schemas-microsoft-com:office:word" xmlns:w="http://schemas.openxmlformats.org/wordprocessingml/2006/main" xmlns:w14="http://schemas.microsoft.com/office/word/2010/wordml" xmlns:w15="http://schemas.microsoft.com/office/word/2012/wordml" xmlns:w16cid="http://schemas.microsoft.com/office/word/2016/wordml/cid" xmlns:w16se="http://schemas.microsoft.com/office/word/2015/wordml/symex" xmlns:wpg="http://schemas.microsoft.com/office/word/2010/wordprocessingGroup" xmlns:wpi="http://schemas.microsoft.com/office/word/2010/wordprocessingInk" xmlns:wne="http://schemas.microsoft.com/office/word/2006/wordml" xmlns:wps="http://schemas.microsoft.com/office/word/2010/wordprocessingShape" mc:Ignorable="w14 w15 w16se w16cid wp14">
   <w:body>
     <w:p>
+      <w:r>
+        <w:rPr>
+          <w:noProof/>
+        </w:rPr>
+        <w:br w:type="column"/>
+      </w:r>
       <w:bookmarkStart w:id="0" w:name="_GoBack"/>
       <w:r>
         <w:rPr>
           <w:noProof/>
         </w:rPr>
+        <w:lastRenderedPageBreak/>
         <w:drawing>
           <wp:inline distT="0" distB="0" distL="0" distR="0" wp14:anchorId="1A24139D" wp14:editId="306FCB89">
             <wp:extent cx="4572000" cy="2743200"/>
@@ -34,6 +41,7 @@
     <w:p>
       <w:pPr>
         <w:rPr>
+          <w:rFonts w:hint="eastAsia"/>
           <w:lang w:val="en-US"/>
         </w:rPr>
       </w:pPr>
@@ -864,6 +872,16 @@
     <w:semiHidden/>
     <w:unhideWhenUsed/>
   </w:style>
+  <w:style w:type="character" w:styleId="PlaceholderText">
+    <w:name w:val="Placeholder Text"/>
+    <w:basedOn w:val="DefaultParagraphFont"/>
+    <w:uiPriority w:val="99"/>
+    <w:semiHidden/>
+    <w:rsid w:val="009D4FE0"/>
+    <w:rPr>
+      <w:color w:val="808080"/>
+    </w:rPr>
+  </w:style>
 </w:styles>
 </file>
 
@@ -2594,7 +2612,23 @@
                 </a:pPr>
                 <a:r>
                   <a:rPr lang="en-US"/>
-                  <a:t>Temperature</a:t>
+                  <a:t>Temperature(</a:t>
+                </a:r>
+                <a:r>
+                  <a:rPr lang="en-US" sz="1000" b="0" i="0" u="none" strike="noStrike" baseline="0">
+                    <a:effectLst/>
+                  </a:rPr>
+                  <a:t>°C</a:t>
+                </a:r>
+                <a:r>
+                  <a:rPr lang="en-CA" sz="1000" b="0" i="0" u="none" strike="noStrike" baseline="0">
+                    <a:effectLst/>
+                  </a:rPr>
+                  <a:t> </a:t>
+                </a:r>
+                <a:r>
+                  <a:rPr lang="en-US"/>
+                  <a:t>)</a:t>
                 </a:r>
               </a:p>
             </c:rich>
@@ -3584,7 +3618,7 @@
 
 <file path=word/webextensions/taskpanes.xml><?xml version="1.0" encoding="utf-8"?>
 <wetp:taskpanes xmlns:wetp="http://schemas.microsoft.com/office/webextensions/taskpanes/2010/11">
-  <wetp:taskpane dockstate="right" visibility="1" width="350" row="0">
+  <wetp:taskpane dockstate="right" visibility="0" width="350" row="0">
     <wetp:webextensionref xmlns:r="http://schemas.openxmlformats.org/officeDocument/2006/relationships" r:id="rId1"/>
   </wetp:taskpane>
 </wetp:taskpanes>
@@ -3605,7 +3639,7 @@
 </file>
 
 <file path=customXml/itemProps1.xml><?xml version="1.0" encoding="utf-8"?>
-<ds:datastoreItem xmlns:ds="http://schemas.openxmlformats.org/officeDocument/2006/customXml" ds:itemID="{C28EA962-3D01-E047-8F4A-7F89FD2B18DA}">
+<ds:datastoreItem xmlns:ds="http://schemas.openxmlformats.org/officeDocument/2006/customXml" ds:itemID="{4C4EABDA-5A11-AB4C-A526-8005F33B6920}">
   <ds:schemaRefs>
     <ds:schemaRef ds:uri="http://schemas.openxmlformats.org/officeDocument/2006/bibliography"/>
   </ds:schemaRefs>

</xml_diff>